<commit_message>
Pridany anglicke texty (help, about a dalsi)
</commit_message>
<xml_diff>
--- a/bin/Documentation.EN/Level Editor Tutorial.docx
+++ b/bin/Documentation.EN/Level Editor Tutorial.docx
@@ -481,7 +481,19 @@
         <w:rPr>
           <w:lang w:val="en-US"/>
         </w:rPr>
-        <w:t>Place it on the map using the left button</w:t>
+        <w:t xml:space="preserve">Place it on the map using the left </w:t>
+      </w:r>
+      <w:r>
+        <w:rPr>
+          <w:lang w:val="en-US"/>
+        </w:rPr>
+        <w:t xml:space="preserve">mouse </w:t>
+      </w:r>
+      <w:r>
+        <w:rPr>
+          <w:lang w:val="en-US"/>
+        </w:rPr>
+        <w:t>button</w:t>
       </w:r>
       <w:r>
         <w:rPr>
@@ -709,7 +721,19 @@
         <w:rPr>
           <w:lang w:val="en-US"/>
         </w:rPr>
-        <w:t>new name and confirm by pressing OK.</w:t>
+        <w:t xml:space="preserve">new name and confirm </w:t>
+      </w:r>
+      <w:r>
+        <w:rPr>
+          <w:lang w:val="en-US"/>
+        </w:rPr>
+        <w:t xml:space="preserve">it </w:t>
+      </w:r>
+      <w:r>
+        <w:rPr>
+          <w:lang w:val="en-US"/>
+        </w:rPr>
+        <w:t>by pressing OK.</w:t>
       </w:r>
     </w:p>
     <w:p>
@@ -1115,6 +1139,12 @@
           <w:lang w:val="en-US"/>
         </w:rPr>
         <w:t xml:space="preserve"> </w:t>
+      </w:r>
+      <w:r>
+        <w:rPr>
+          <w:lang w:val="en-US"/>
+        </w:rPr>
+        <w:t xml:space="preserve">the </w:t>
       </w:r>
       <w:r>
         <w:rPr>
@@ -1307,7 +1337,7 @@
           <w:b/>
           <w:lang w:val="en-US"/>
         </w:rPr>
-        <w:t>prototypes</w:t>
+        <w:t>prototype</w:t>
       </w:r>
       <w:r>
         <w:rPr>
@@ -1574,7 +1604,7 @@
         <w:rPr>
           <w:lang w:val="en-US"/>
         </w:rPr>
-        <w:t>By placing we create a prototype’s copies.</w:t>
+        <w:t>By placing we create prototype’s copies.</w:t>
       </w:r>
       <w:r>
         <w:rPr>
@@ -2714,7 +2744,7 @@
         <w:rPr>
           <w:lang w:val="en-US"/>
         </w:rPr>
-        <w:t>have graphics which interconnects with themselves</w:t>
+        <w:t>have graphics which interconnect with themselves</w:t>
       </w:r>
       <w:r>
         <w:rPr>
@@ -4482,7 +4512,19 @@
         <w:rPr>
           <w:lang w:val="en-US"/>
         </w:rPr>
-        <w:t>Inside select a song and next to it in the drop down menu select "</w:t>
+        <w:t>Inside select a song</w:t>
+      </w:r>
+      <w:r>
+        <w:rPr>
+          <w:lang w:val="en-US"/>
+        </w:rPr>
+        <w:t>, open its context menu and</w:t>
+      </w:r>
+      <w:r>
+        <w:rPr>
+          <w:lang w:val="en-US"/>
+        </w:rPr>
+        <w:t xml:space="preserve"> select "</w:t>
       </w:r>
       <w:r>
         <w:rPr>
@@ -4588,6 +4630,12 @@
         </w:rPr>
         <w:t>"</w:t>
       </w:r>
+      <w:r>
+        <w:rPr>
+          <w:lang w:val="en-US"/>
+        </w:rPr>
+        <w:t>.</w:t>
+      </w:r>
     </w:p>
     <w:p>
       <w:pPr>
@@ -4638,6 +4686,12 @@
         </w:rPr>
         <w:t>For a level it is necessary to create a LevelIntro.xml file</w:t>
       </w:r>
+      <w:r>
+        <w:rPr>
+          <w:lang w:val="en-US"/>
+        </w:rPr>
+        <w:t>.</w:t>
+      </w:r>
     </w:p>
     <w:p>
       <w:pPr>
@@ -5410,6 +5464,9 @@
         <w:t>button</w:t>
       </w:r>
       <w:proofErr w:type="spellEnd"/>
+      <w:r>
+        <w:t>.</w:t>
+      </w:r>
     </w:p>
     <w:p>
       <w:pPr>
@@ -8410,6 +8467,7 @@
   <w:style w:type="character" w:default="1" w:styleId="Standardnpsmoodstavce">
     <w:name w:val="Default Paragraph Font"/>
     <w:uiPriority w:val="1"/>
+    <w:semiHidden/>
     <w:unhideWhenUsed/>
   </w:style>
   <w:style w:type="table" w:default="1" w:styleId="Normlntabulka">

</xml_diff>

<commit_message>
En text do napovedy k editoru
</commit_message>
<xml_diff>
--- a/bin/Documentation.EN/Level Editor Tutorial.docx
+++ b/bin/Documentation.EN/Level Editor Tutorial.docx
@@ -1487,7 +1487,19 @@
         <w:rPr>
           <w:lang w:val="en-US"/>
         </w:rPr>
-        <w:t xml:space="preserve">(Select Mod) </w:t>
+        <w:t>(Select Mod</w:t>
+      </w:r>
+      <w:r>
+        <w:rPr>
+          <w:lang w:val="en-US"/>
+        </w:rPr>
+        <w:t>e</w:t>
+      </w:r>
+      <w:r>
+        <w:rPr>
+          <w:lang w:val="en-US"/>
+        </w:rPr>
+        <w:t xml:space="preserve">) </w:t>
       </w:r>
       <w:r>
         <w:rPr>

</xml_diff>